<commit_message>
Hecho el apartado 4 y modificada la tabla de tokens
</commit_message>
<xml_diff>
--- a/Practica1/Practica 1.docx
+++ b/Practica1/Practica 1.docx
@@ -1085,35 +1085,7 @@
                         <w:rPr>
                           <w:lang w:val="es-ES_tradnl"/>
                         </w:rPr>
-                        <w:t xml:space="preserve">Carlos </w:t>
-                      </w:r>
-                      <w:proofErr w:type="spellStart"/>
-                      <w:r>
-                        <w:rPr>
-                          <w:lang w:val="es-ES_tradnl"/>
-                        </w:rPr>
-                        <w:t>Jesus</w:t>
-                      </w:r>
-                      <w:proofErr w:type="spellEnd"/>
-                      <w:r>
-                        <w:rPr>
-                          <w:lang w:val="es-ES_tradnl"/>
-                        </w:rPr>
-                        <w:t xml:space="preserve"> </w:t>
-                      </w:r>
-                      <w:proofErr w:type="spellStart"/>
-                      <w:r>
-                        <w:rPr>
-                          <w:lang w:val="es-ES_tradnl"/>
-                        </w:rPr>
-                        <w:t>Fernandez</w:t>
-                      </w:r>
-                      <w:proofErr w:type="spellEnd"/>
-                      <w:r>
-                        <w:rPr>
-                          <w:lang w:val="es-ES_tradnl"/>
-                        </w:rPr>
-                        <w:t xml:space="preserve"> Basso</w:t>
+                        <w:t>Carlos Jesus Fernandez Basso</w:t>
                       </w:r>
                     </w:p>
                     <w:p>
@@ -1138,21 +1110,7 @@
                         <w:rPr>
                           <w:lang w:val="es-ES_tradnl"/>
                         </w:rPr>
-                        <w:t xml:space="preserve">Francisco </w:t>
-                      </w:r>
-                      <w:proofErr w:type="spellStart"/>
-                      <w:r>
-                        <w:rPr>
-                          <w:lang w:val="es-ES_tradnl"/>
-                        </w:rPr>
-                        <w:t>Santolalla</w:t>
-                      </w:r>
-                      <w:proofErr w:type="spellEnd"/>
-                      <w:r>
-                        <w:rPr>
-                          <w:lang w:val="es-ES_tradnl"/>
-                        </w:rPr>
-                        <w:t xml:space="preserve"> Quiñonero</w:t>
+                        <w:t>Francisco Santolalla Quiñonero</w:t>
                       </w:r>
                     </w:p>
                     <w:p>
@@ -1405,12 +1363,12 @@
           <w:r>
             <w:fldChar w:fldCharType="separate"/>
           </w:r>
-          <w:hyperlink w:anchor="_Toc353355964" w:history="1">
+          <w:hyperlink w:anchor="_Toc353448013" w:history="1">
             <w:r>
               <w:rPr>
                 <w:rStyle w:val="Hipervnculo"/>
               </w:rPr>
-              <w:t>Especificación</w:t>
+              <w:t>Introducción</w:t>
             </w:r>
             <w:r>
               <w:rPr>
@@ -1428,7 +1386,7 @@
               <w:rPr>
                 <w:webHidden/>
               </w:rPr>
-              <w:instrText xml:space="preserve"> PAGEREF _Toc353355964 \h </w:instrText>
+              <w:instrText xml:space="preserve"> PAGEREF _Toc353448013 \h </w:instrText>
             </w:r>
             <w:r>
               <w:rPr>
@@ -1457,142 +1415,6 @@
         </w:p>
         <w:p>
           <w:pPr>
-            <w:pStyle w:val="TDC2"/>
-            <w:rPr>
-              <w:rFonts w:asciiTheme="minorHAnsi" w:eastAsiaTheme="minorEastAsia" w:hAnsiTheme="minorHAnsi" w:cstheme="minorBidi"/>
-              <w:noProof/>
-              <w:lang w:val="es-ES" w:eastAsia="zh-TW"/>
-            </w:rPr>
-          </w:pPr>
-          <w:hyperlink w:anchor="_Toc353355965" w:history="1">
-            <w:r>
-              <w:rPr>
-                <w:rStyle w:val="Hipervnculo"/>
-                <w:noProof/>
-                <w:lang w:val="es-ES_tradnl"/>
-              </w:rPr>
-              <w:t>Objetivos</w:t>
-            </w:r>
-            <w:r>
-              <w:rPr>
-                <w:noProof/>
-                <w:webHidden/>
-              </w:rPr>
-              <w:tab/>
-            </w:r>
-            <w:r>
-              <w:rPr>
-                <w:noProof/>
-                <w:webHidden/>
-              </w:rPr>
-              <w:fldChar w:fldCharType="begin"/>
-            </w:r>
-            <w:r>
-              <w:rPr>
-                <w:noProof/>
-                <w:webHidden/>
-              </w:rPr>
-              <w:instrText xml:space="preserve"> PAGEREF _Toc353355965 \h </w:instrText>
-            </w:r>
-            <w:r>
-              <w:rPr>
-                <w:noProof/>
-                <w:webHidden/>
-              </w:rPr>
-            </w:r>
-            <w:r>
-              <w:rPr>
-                <w:noProof/>
-                <w:webHidden/>
-              </w:rPr>
-              <w:fldChar w:fldCharType="separate"/>
-            </w:r>
-            <w:r>
-              <w:rPr>
-                <w:noProof/>
-                <w:webHidden/>
-              </w:rPr>
-              <w:t>3</w:t>
-            </w:r>
-            <w:r>
-              <w:rPr>
-                <w:noProof/>
-                <w:webHidden/>
-              </w:rPr>
-              <w:fldChar w:fldCharType="end"/>
-            </w:r>
-          </w:hyperlink>
-        </w:p>
-        <w:p>
-          <w:pPr>
-            <w:pStyle w:val="TDC2"/>
-            <w:rPr>
-              <w:rFonts w:asciiTheme="minorHAnsi" w:eastAsiaTheme="minorEastAsia" w:hAnsiTheme="minorHAnsi" w:cstheme="minorBidi"/>
-              <w:noProof/>
-              <w:lang w:val="es-ES" w:eastAsia="zh-TW"/>
-            </w:rPr>
-          </w:pPr>
-          <w:hyperlink w:anchor="_Toc353355966" w:history="1">
-            <w:r>
-              <w:rPr>
-                <w:rStyle w:val="Hipervnculo"/>
-                <w:noProof/>
-                <w:lang w:val="es-ES_tradnl"/>
-              </w:rPr>
-              <w:t>Características del lenguaje a diseñar</w:t>
-            </w:r>
-            <w:r>
-              <w:rPr>
-                <w:noProof/>
-                <w:webHidden/>
-              </w:rPr>
-              <w:tab/>
-            </w:r>
-            <w:r>
-              <w:rPr>
-                <w:noProof/>
-                <w:webHidden/>
-              </w:rPr>
-              <w:fldChar w:fldCharType="begin"/>
-            </w:r>
-            <w:r>
-              <w:rPr>
-                <w:noProof/>
-                <w:webHidden/>
-              </w:rPr>
-              <w:instrText xml:space="preserve"> PAGEREF _Toc353355966 \h </w:instrText>
-            </w:r>
-            <w:r>
-              <w:rPr>
-                <w:noProof/>
-                <w:webHidden/>
-              </w:rPr>
-            </w:r>
-            <w:r>
-              <w:rPr>
-                <w:noProof/>
-                <w:webHidden/>
-              </w:rPr>
-              <w:fldChar w:fldCharType="separate"/>
-            </w:r>
-            <w:r>
-              <w:rPr>
-                <w:noProof/>
-                <w:webHidden/>
-              </w:rPr>
-              <w:t>3</w:t>
-            </w:r>
-            <w:r>
-              <w:rPr>
-                <w:noProof/>
-                <w:webHidden/>
-              </w:rPr>
-              <w:fldChar w:fldCharType="end"/>
-            </w:r>
-          </w:hyperlink>
-        </w:p>
-        <w:p>
-          <w:pPr>
             <w:pStyle w:val="TDC1"/>
             <w:rPr>
               <w:rFonts w:asciiTheme="minorHAnsi" w:eastAsiaTheme="minorEastAsia" w:hAnsiTheme="minorHAnsi" w:cstheme="minorBidi"/>
@@ -1602,12 +1424,13 @@
               <w:lang w:val="es-ES" w:eastAsia="zh-TW"/>
             </w:rPr>
           </w:pPr>
-          <w:hyperlink w:anchor="_Toc353355967" w:history="1">
+          <w:hyperlink w:anchor="_Toc353448014" w:history="1">
             <w:r>
               <w:rPr>
                 <w:rStyle w:val="Hipervnculo"/>
+                <w:lang w:val="es-ES"/>
               </w:rPr>
-              <w:t>Introducción</w:t>
+              <w:t>Descripción formal</w:t>
             </w:r>
             <w:r>
               <w:rPr>
@@ -1625,7 +1448,7 @@
               <w:rPr>
                 <w:webHidden/>
               </w:rPr>
-              <w:instrText xml:space="preserve"> PAGEREF _Toc353355967 \h </w:instrText>
+              <w:instrText xml:space="preserve"> PAGEREF _Toc353448014 \h </w:instrText>
             </w:r>
             <w:r>
               <w:rPr>
@@ -1663,13 +1486,13 @@
               <w:lang w:val="es-ES" w:eastAsia="zh-TW"/>
             </w:rPr>
           </w:pPr>
-          <w:hyperlink w:anchor="_Toc353355968" w:history="1">
+          <w:hyperlink w:anchor="_Toc353448015" w:history="1">
             <w:r>
               <w:rPr>
                 <w:rStyle w:val="Hipervnculo"/>
                 <w:lang w:val="es-ES"/>
               </w:rPr>
-              <w:t>Descripción formal</w:t>
+              <w:t>Semántica en lenguaje natural</w:t>
             </w:r>
             <w:r>
               <w:rPr>
@@ -1687,7 +1510,7 @@
               <w:rPr>
                 <w:webHidden/>
               </w:rPr>
-              <w:instrText xml:space="preserve"> PAGEREF _Toc353355968 \h </w:instrText>
+              <w:instrText xml:space="preserve"> PAGEREF _Toc353448015 \h </w:instrText>
             </w:r>
             <w:r>
               <w:rPr>
@@ -1704,7 +1527,69 @@
               <w:rPr>
                 <w:webHidden/>
               </w:rPr>
-              <w:t>6</w:t>
+              <w:t>9</w:t>
+            </w:r>
+            <w:r>
+              <w:rPr>
+                <w:webHidden/>
+              </w:rPr>
+              <w:fldChar w:fldCharType="end"/>
+            </w:r>
+          </w:hyperlink>
+        </w:p>
+        <w:p>
+          <w:pPr>
+            <w:pStyle w:val="TDC1"/>
+            <w:rPr>
+              <w:rFonts w:asciiTheme="minorHAnsi" w:eastAsiaTheme="minorEastAsia" w:hAnsiTheme="minorHAnsi" w:cstheme="minorBidi"/>
+              <w:b w:val="0"/>
+              <w:sz w:val="22"/>
+              <w:szCs w:val="22"/>
+              <w:lang w:val="es-ES" w:eastAsia="zh-TW"/>
+            </w:rPr>
+          </w:pPr>
+          <w:hyperlink w:anchor="_Toc353448016" w:history="1">
+            <w:r>
+              <w:rPr>
+                <w:rStyle w:val="Hipervnculo"/>
+                <w:lang w:val="es-ES"/>
+              </w:rPr>
+              <w:t>Identificación de los tokens</w:t>
+            </w:r>
+            <w:r>
+              <w:rPr>
+                <w:webHidden/>
+              </w:rPr>
+              <w:tab/>
+            </w:r>
+            <w:r>
+              <w:rPr>
+                <w:webHidden/>
+              </w:rPr>
+              <w:fldChar w:fldCharType="begin"/>
+            </w:r>
+            <w:r>
+              <w:rPr>
+                <w:webHidden/>
+              </w:rPr>
+              <w:instrText xml:space="preserve"> PAGEREF _Toc353448016 \h </w:instrText>
+            </w:r>
+            <w:r>
+              <w:rPr>
+                <w:webHidden/>
+              </w:rPr>
+            </w:r>
+            <w:r>
+              <w:rPr>
+                <w:webHidden/>
+              </w:rPr>
+              <w:fldChar w:fldCharType="separate"/>
+            </w:r>
+            <w:r>
+              <w:rPr>
+                <w:webHidden/>
+              </w:rPr>
+              <w:t>10</w:t>
             </w:r>
             <w:r>
               <w:rPr>
@@ -1758,6 +1643,7 @@
           <w:lang w:val="es-ES_tradnl"/>
         </w:rPr>
       </w:pPr>
+      <w:bookmarkStart w:id="0" w:name="_Toc353448013"/>
       <w:r>
         <w:rPr>
           <w:lang w:val="es-ES_tradnl"/>
@@ -1765,6 +1651,7 @@
         <w:lastRenderedPageBreak/>
         <w:t>Introducción</w:t>
       </w:r>
+      <w:bookmarkEnd w:id="0"/>
     </w:p>
     <w:p>
       <w:pPr>
@@ -3204,7 +3091,7 @@
           <w:lang w:val="es-ES"/>
         </w:rPr>
       </w:pPr>
-      <w:bookmarkStart w:id="0" w:name="_Toc353355968"/>
+      <w:bookmarkStart w:id="1" w:name="_Toc353448014"/>
       <w:r>
         <w:rPr>
           <w:lang w:val="es-ES"/>
@@ -3212,7 +3099,7 @@
         <w:lastRenderedPageBreak/>
         <w:t>Descripción formal</w:t>
       </w:r>
-      <w:bookmarkEnd w:id="0"/>
+      <w:bookmarkEnd w:id="1"/>
     </w:p>
     <w:p>
       <w:pPr>
@@ -5443,15 +5330,15 @@
           <w:rFonts w:ascii="Consolas" w:hAnsi="Consolas" w:cs="Consolas"/>
           <w:sz w:val="21"/>
           <w:szCs w:val="21"/>
-          <w:lang w:val="es-ES"/>
-        </w:rPr>
-      </w:pPr>
-      <w:r>
-        <w:rPr>
-          <w:rFonts w:ascii="Consolas" w:hAnsi="Consolas" w:cs="Consolas"/>
-          <w:sz w:val="21"/>
-          <w:szCs w:val="21"/>
-          <w:lang w:val="es-ES"/>
+          <w:lang w:val="en-US"/>
+        </w:rPr>
+      </w:pPr>
+      <w:r>
+        <w:rPr>
+          <w:rFonts w:ascii="Consolas" w:hAnsi="Consolas" w:cs="Consolas"/>
+          <w:sz w:val="21"/>
+          <w:szCs w:val="21"/>
+          <w:lang w:val="en-US"/>
         </w:rPr>
         <w:t>&lt;sentencia_if&gt; ::=</w:t>
       </w:r>
@@ -5460,7 +5347,7 @@
           <w:rFonts w:ascii="Consolas" w:hAnsi="Consolas" w:cs="Consolas"/>
           <w:sz w:val="21"/>
           <w:szCs w:val="21"/>
-          <w:lang w:val="es-ES"/>
+          <w:lang w:val="en-US"/>
         </w:rPr>
         <w:tab/>
       </w:r>
@@ -5469,7 +5356,7 @@
           <w:rFonts w:ascii="Consolas" w:hAnsi="Consolas" w:cs="Consolas"/>
           <w:sz w:val="21"/>
           <w:szCs w:val="21"/>
-          <w:lang w:val="es-ES"/>
+          <w:lang w:val="en-US"/>
         </w:rPr>
         <w:t>"if" &lt;expresion&gt; "then" &lt;Sentencia&gt; "else" &lt;Sentencia&gt;</w:t>
       </w:r>
@@ -5485,15 +5372,15 @@
           <w:rFonts w:ascii="Consolas" w:hAnsi="Consolas" w:cs="Consolas"/>
           <w:sz w:val="21"/>
           <w:szCs w:val="21"/>
-          <w:lang w:val="es-ES"/>
-        </w:rPr>
-      </w:pPr>
-      <w:r>
-        <w:rPr>
-          <w:rFonts w:ascii="Consolas" w:hAnsi="Consolas" w:cs="Consolas"/>
-          <w:sz w:val="21"/>
-          <w:szCs w:val="21"/>
-          <w:lang w:val="es-ES"/>
+          <w:lang w:val="en-US"/>
+        </w:rPr>
+      </w:pPr>
+      <w:r>
+        <w:rPr>
+          <w:rFonts w:ascii="Consolas" w:hAnsi="Consolas" w:cs="Consolas"/>
+          <w:sz w:val="21"/>
+          <w:szCs w:val="21"/>
+          <w:lang w:val="en-US"/>
         </w:rPr>
         <w:tab/>
       </w:r>
@@ -5502,7 +5389,7 @@
           <w:rFonts w:ascii="Consolas" w:hAnsi="Consolas" w:cs="Consolas"/>
           <w:sz w:val="21"/>
           <w:szCs w:val="21"/>
-          <w:lang w:val="es-ES"/>
+          <w:lang w:val="en-US"/>
         </w:rPr>
         <w:t xml:space="preserve">| "if" &lt;expresion&gt; "then" &lt;Sentencia&gt; </w:t>
       </w:r>
@@ -5518,15 +5405,15 @@
           <w:rFonts w:ascii="Consolas" w:hAnsi="Consolas" w:cs="Consolas"/>
           <w:sz w:val="21"/>
           <w:szCs w:val="21"/>
-          <w:lang w:val="es-ES"/>
-        </w:rPr>
-      </w:pPr>
-      <w:r>
-        <w:rPr>
-          <w:rFonts w:ascii="Consolas" w:hAnsi="Consolas" w:cs="Consolas"/>
-          <w:sz w:val="21"/>
-          <w:szCs w:val="21"/>
-          <w:lang w:val="es-ES"/>
+          <w:lang w:val="en-US"/>
+        </w:rPr>
+      </w:pPr>
+      <w:r>
+        <w:rPr>
+          <w:rFonts w:ascii="Consolas" w:hAnsi="Consolas" w:cs="Consolas"/>
+          <w:sz w:val="21"/>
+          <w:szCs w:val="21"/>
+          <w:lang w:val="en-US"/>
         </w:rPr>
         <w:tab/>
       </w:r>
@@ -5535,7 +5422,7 @@
           <w:rFonts w:ascii="Consolas" w:hAnsi="Consolas" w:cs="Consolas"/>
           <w:sz w:val="21"/>
           <w:szCs w:val="21"/>
-          <w:lang w:val="es-ES"/>
+          <w:lang w:val="en-US"/>
         </w:rPr>
         <w:t xml:space="preserve">| "if" &lt;expresion&gt; "then" &lt;Sentencia&gt; &lt;sentencia_elseif&gt; "else" &lt;Sentencia&gt; </w:t>
       </w:r>
@@ -5556,7 +5443,7 @@
           <w:rFonts w:ascii="Consolas" w:hAnsi="Consolas" w:cs="Consolas"/>
           <w:sz w:val="21"/>
           <w:szCs w:val="21"/>
-          <w:lang w:val="es-ES"/>
+          <w:lang w:val="en-US"/>
         </w:rPr>
         <w:t>&lt;sentencia</w:t>
       </w:r>
@@ -7602,6 +7489,7 @@
           <w:lang w:val="es-ES"/>
         </w:rPr>
       </w:pPr>
+      <w:bookmarkStart w:id="2" w:name="_Toc353448015"/>
       <w:r>
         <w:rPr>
           <w:lang w:val="es-ES"/>
@@ -7609,6 +7497,7 @@
         <w:lastRenderedPageBreak/>
         <w:t>Semántica en lenguaje natural</w:t>
       </w:r>
+      <w:bookmarkEnd w:id="2"/>
     </w:p>
     <w:p>
       <w:pPr>
@@ -7637,6 +7526,7 @@
           <w:lang w:val="es-ES"/>
         </w:rPr>
       </w:pPr>
+      <w:bookmarkStart w:id="3" w:name="_Toc353448016"/>
       <w:r>
         <w:rPr>
           <w:lang w:val="es-ES"/>
@@ -7644,15 +7534,866 @@
         <w:lastRenderedPageBreak/>
         <w:t>Identificación de los tokens</w:t>
       </w:r>
-      <w:bookmarkStart w:id="1" w:name="_GoBack"/>
-      <w:bookmarkEnd w:id="1"/>
-    </w:p>
-    <w:p>
-      <w:pPr>
-        <w:rPr>
-          <w:lang w:val="es-ES"/>
-        </w:rPr>
-      </w:pPr>
+      <w:bookmarkEnd w:id="3"/>
+    </w:p>
+    <w:p>
+      <w:pPr>
+        <w:ind w:firstLine="708"/>
+        <w:rPr>
+          <w:lang w:val="es-ES"/>
+        </w:rPr>
+      </w:pPr>
+      <w:r>
+        <w:rPr>
+          <w:lang w:val="es-ES"/>
+        </w:rPr>
+        <w:t>Según nuestra gramática hemos podido identificar los siguientes tokesns:</w:t>
+      </w:r>
+    </w:p>
+    <w:p>
+      <w:pPr>
+        <w:pStyle w:val="Prrafodelista"/>
+        <w:numPr>
+          <w:ilvl w:val="0"/>
+          <w:numId w:val="30"/>
+        </w:numPr>
+        <w:rPr>
+          <w:lang w:val="es-ES"/>
+        </w:rPr>
+      </w:pPr>
+      <w:r>
+        <w:rPr>
+          <w:u w:val="single"/>
+          <w:lang w:val="es-ES"/>
+        </w:rPr>
+        <w:t>TIPO.</w:t>
+      </w:r>
+      <w:r>
+        <w:rPr>
+          <w:lang w:val="es-ES"/>
+        </w:rPr>
+        <w:t xml:space="preserve"> Tipos de variables/conjuntos</w:t>
+      </w:r>
+    </w:p>
+    <w:p>
+      <w:pPr>
+        <w:pStyle w:val="Prrafodelista"/>
+        <w:numPr>
+          <w:ilvl w:val="0"/>
+          <w:numId w:val="30"/>
+        </w:numPr>
+        <w:rPr>
+          <w:lang w:val="es-ES"/>
+        </w:rPr>
+      </w:pPr>
+      <w:r>
+        <w:rPr>
+          <w:u w:val="single"/>
+          <w:lang w:val="es-ES"/>
+        </w:rPr>
+        <w:t>OPBI.</w:t>
+      </w:r>
+      <w:r>
+        <w:rPr>
+          <w:lang w:val="es-ES"/>
+        </w:rPr>
+        <w:t xml:space="preserve"> Operadores binarios</w:t>
+      </w:r>
+    </w:p>
+    <w:p>
+      <w:pPr>
+        <w:pStyle w:val="Prrafodelista"/>
+        <w:numPr>
+          <w:ilvl w:val="0"/>
+          <w:numId w:val="30"/>
+        </w:numPr>
+        <w:rPr>
+          <w:lang w:val="es-ES"/>
+        </w:rPr>
+      </w:pPr>
+      <w:r>
+        <w:rPr>
+          <w:u w:val="single"/>
+          <w:lang w:val="es-ES"/>
+        </w:rPr>
+        <w:t>OPUN.</w:t>
+      </w:r>
+      <w:r>
+        <w:rPr>
+          <w:lang w:val="es-ES"/>
+        </w:rPr>
+        <w:t xml:space="preserve"> Operadores unarios</w:t>
+      </w:r>
+    </w:p>
+    <w:p>
+      <w:pPr>
+        <w:pStyle w:val="Prrafodelista"/>
+        <w:numPr>
+          <w:ilvl w:val="0"/>
+          <w:numId w:val="30"/>
+        </w:numPr>
+        <w:rPr>
+          <w:lang w:val="es-ES"/>
+        </w:rPr>
+      </w:pPr>
+      <w:r>
+        <w:rPr>
+          <w:u w:val="single"/>
+          <w:lang w:val="es-ES"/>
+        </w:rPr>
+        <w:t>CONS.</w:t>
+      </w:r>
+      <w:r>
+        <w:rPr>
+          <w:lang w:val="es-ES"/>
+        </w:rPr>
+        <w:t xml:space="preserve"> Constantes carácter, booleano y real</w:t>
+      </w:r>
+    </w:p>
+    <w:p>
+      <w:pPr>
+        <w:pStyle w:val="Prrafodelista"/>
+        <w:numPr>
+          <w:ilvl w:val="0"/>
+          <w:numId w:val="30"/>
+        </w:numPr>
+        <w:rPr>
+          <w:lang w:val="es-ES"/>
+        </w:rPr>
+      </w:pPr>
+      <w:r>
+        <w:rPr>
+          <w:u w:val="single"/>
+          <w:lang w:val="es-ES"/>
+        </w:rPr>
+        <w:t>CONSEN.</w:t>
+      </w:r>
+      <w:r>
+        <w:rPr>
+          <w:lang w:val="es-ES"/>
+        </w:rPr>
+        <w:t xml:space="preserve"> Constante entera</w:t>
+      </w:r>
+    </w:p>
+    <w:p>
+      <w:pPr>
+        <w:pStyle w:val="Prrafodelista"/>
+        <w:numPr>
+          <w:ilvl w:val="0"/>
+          <w:numId w:val="30"/>
+        </w:numPr>
+        <w:rPr>
+          <w:lang w:val="es-ES"/>
+        </w:rPr>
+      </w:pPr>
+      <w:r>
+        <w:rPr>
+          <w:u w:val="single"/>
+          <w:lang w:val="es-ES"/>
+        </w:rPr>
+        <w:t>IDEN.</w:t>
+      </w:r>
+      <w:r>
+        <w:rPr>
+          <w:lang w:val="es-ES"/>
+        </w:rPr>
+        <w:t xml:space="preserve"> Identificador</w:t>
+      </w:r>
+    </w:p>
+    <w:p>
+      <w:pPr>
+        <w:pStyle w:val="Prrafodelista"/>
+        <w:numPr>
+          <w:ilvl w:val="0"/>
+          <w:numId w:val="30"/>
+        </w:numPr>
+        <w:rPr>
+          <w:lang w:val="es-ES"/>
+        </w:rPr>
+      </w:pPr>
+      <w:r>
+        <w:rPr>
+          <w:u w:val="single"/>
+          <w:lang w:val="es-ES"/>
+        </w:rPr>
+        <w:t>NOT.</w:t>
+      </w:r>
+      <w:r>
+        <w:rPr>
+          <w:lang w:val="es-ES"/>
+        </w:rPr>
+        <w:t xml:space="preserve"> Operador negación</w:t>
+      </w:r>
+    </w:p>
+    <w:p>
+      <w:pPr>
+        <w:pStyle w:val="Prrafodelista"/>
+        <w:numPr>
+          <w:ilvl w:val="0"/>
+          <w:numId w:val="30"/>
+        </w:numPr>
+        <w:rPr>
+          <w:lang w:val="es-ES"/>
+        </w:rPr>
+      </w:pPr>
+      <w:r>
+        <w:rPr>
+          <w:u w:val="single"/>
+          <w:lang w:val="es-ES"/>
+        </w:rPr>
+        <w:t>CO.</w:t>
+      </w:r>
+      <w:r>
+        <w:rPr>
+          <w:lang w:val="es-ES"/>
+        </w:rPr>
+        <w:t xml:space="preserve"> La coma</w:t>
+      </w:r>
+    </w:p>
+    <w:p>
+      <w:pPr>
+        <w:pStyle w:val="Prrafodelista"/>
+        <w:numPr>
+          <w:ilvl w:val="0"/>
+          <w:numId w:val="30"/>
+        </w:numPr>
+        <w:rPr>
+          <w:lang w:val="es-ES"/>
+        </w:rPr>
+      </w:pPr>
+      <w:r>
+        <w:rPr>
+          <w:u w:val="single"/>
+          <w:lang w:val="es-ES"/>
+        </w:rPr>
+        <w:t>PAA.</w:t>
+      </w:r>
+      <w:r>
+        <w:rPr>
+          <w:lang w:val="es-ES"/>
+        </w:rPr>
+        <w:t xml:space="preserve"> </w:t>
+      </w:r>
+      <w:r>
+        <w:rPr>
+          <w:lang w:val="es-ES"/>
+        </w:rPr>
+        <w:t>Paréntesis abierto</w:t>
+      </w:r>
+    </w:p>
+    <w:p>
+      <w:pPr>
+        <w:pStyle w:val="Prrafodelista"/>
+        <w:numPr>
+          <w:ilvl w:val="0"/>
+          <w:numId w:val="30"/>
+        </w:numPr>
+        <w:rPr>
+          <w:lang w:val="es-ES"/>
+        </w:rPr>
+      </w:pPr>
+      <w:r>
+        <w:rPr>
+          <w:u w:val="single"/>
+          <w:lang w:val="es-ES"/>
+        </w:rPr>
+        <w:t>PAC.</w:t>
+      </w:r>
+      <w:r>
+        <w:rPr>
+          <w:lang w:val="es-ES"/>
+        </w:rPr>
+        <w:t xml:space="preserve"> Paréntesis cerrado</w:t>
+      </w:r>
+    </w:p>
+    <w:p>
+      <w:pPr>
+        <w:pStyle w:val="Prrafodelista"/>
+        <w:numPr>
+          <w:ilvl w:val="0"/>
+          <w:numId w:val="30"/>
+        </w:numPr>
+        <w:rPr>
+          <w:lang w:val="es-ES"/>
+        </w:rPr>
+      </w:pPr>
+      <w:r>
+        <w:rPr>
+          <w:u w:val="single"/>
+          <w:lang w:val="es-ES"/>
+        </w:rPr>
+        <w:t>SALIDA.</w:t>
+      </w:r>
+      <w:r>
+        <w:rPr>
+          <w:lang w:val="es-ES"/>
+        </w:rPr>
+        <w:t xml:space="preserve"> Instrucció</w:t>
+      </w:r>
+      <w:r>
+        <w:rPr>
+          <w:lang w:val="es-ES"/>
+        </w:rPr>
+        <w:t xml:space="preserve">n </w:t>
+      </w:r>
+      <w:r>
+        <w:rPr>
+          <w:lang w:val="es-ES"/>
+        </w:rPr>
+        <w:t>de salida</w:t>
+      </w:r>
+    </w:p>
+    <w:p>
+      <w:pPr>
+        <w:pStyle w:val="Prrafodelista"/>
+        <w:numPr>
+          <w:ilvl w:val="0"/>
+          <w:numId w:val="30"/>
+        </w:numPr>
+        <w:rPr>
+          <w:lang w:val="es-ES"/>
+        </w:rPr>
+      </w:pPr>
+      <w:r>
+        <w:rPr>
+          <w:u w:val="single"/>
+          <w:lang w:val="es-ES"/>
+        </w:rPr>
+        <w:t>FRASE.</w:t>
+      </w:r>
+      <w:r>
+        <w:rPr>
+          <w:lang w:val="es-ES"/>
+        </w:rPr>
+        <w:t xml:space="preserve"> Cadena de caracteres</w:t>
+      </w:r>
+    </w:p>
+    <w:p>
+      <w:pPr>
+        <w:pStyle w:val="Prrafodelista"/>
+        <w:numPr>
+          <w:ilvl w:val="0"/>
+          <w:numId w:val="30"/>
+        </w:numPr>
+        <w:rPr>
+          <w:lang w:val="es-ES"/>
+        </w:rPr>
+      </w:pPr>
+      <w:r>
+        <w:rPr>
+          <w:u w:val="single"/>
+          <w:lang w:val="es-ES"/>
+        </w:rPr>
+        <w:t>COSIM.</w:t>
+      </w:r>
+      <w:r>
+        <w:rPr>
+          <w:lang w:val="es-ES"/>
+        </w:rPr>
+        <w:t xml:space="preserve"> Comilla simple</w:t>
+      </w:r>
+    </w:p>
+    <w:p>
+      <w:pPr>
+        <w:pStyle w:val="Prrafodelista"/>
+        <w:numPr>
+          <w:ilvl w:val="0"/>
+          <w:numId w:val="30"/>
+        </w:numPr>
+        <w:rPr>
+          <w:lang w:val="es-ES"/>
+        </w:rPr>
+      </w:pPr>
+      <w:r>
+        <w:rPr>
+          <w:u w:val="single"/>
+          <w:lang w:val="es-ES"/>
+        </w:rPr>
+        <w:t>ENTRADA.</w:t>
+      </w:r>
+      <w:r>
+        <w:rPr>
+          <w:lang w:val="es-ES"/>
+        </w:rPr>
+        <w:t xml:space="preserve"> Instrucción de entrada</w:t>
+      </w:r>
+    </w:p>
+    <w:p>
+      <w:pPr>
+        <w:pStyle w:val="Prrafodelista"/>
+        <w:numPr>
+          <w:ilvl w:val="0"/>
+          <w:numId w:val="30"/>
+        </w:numPr>
+        <w:rPr>
+          <w:lang w:val="es-ES"/>
+        </w:rPr>
+      </w:pPr>
+      <w:r>
+        <w:rPr>
+          <w:u w:val="single"/>
+          <w:lang w:val="es-ES"/>
+        </w:rPr>
+        <w:t>FOR.</w:t>
+      </w:r>
+      <w:r>
+        <w:rPr>
+          <w:lang w:val="es-ES"/>
+        </w:rPr>
+        <w:t xml:space="preserve"> Estructura de control para</w:t>
+      </w:r>
+    </w:p>
+    <w:p>
+      <w:pPr>
+        <w:pStyle w:val="Prrafodelista"/>
+        <w:numPr>
+          <w:ilvl w:val="0"/>
+          <w:numId w:val="30"/>
+        </w:numPr>
+        <w:rPr>
+          <w:lang w:val="es-ES"/>
+        </w:rPr>
+      </w:pPr>
+      <w:r>
+        <w:rPr>
+          <w:u w:val="single"/>
+          <w:lang w:val="es-ES"/>
+        </w:rPr>
+        <w:t>IGUAL.</w:t>
+      </w:r>
+      <w:r>
+        <w:rPr>
+          <w:lang w:val="es-ES"/>
+        </w:rPr>
+        <w:t xml:space="preserve"> Operador de asignación</w:t>
+      </w:r>
+    </w:p>
+    <w:p>
+      <w:pPr>
+        <w:pStyle w:val="Prrafodelista"/>
+        <w:numPr>
+          <w:ilvl w:val="0"/>
+          <w:numId w:val="30"/>
+        </w:numPr>
+        <w:rPr>
+          <w:lang w:val="es-ES"/>
+        </w:rPr>
+      </w:pPr>
+      <w:r>
+        <w:rPr>
+          <w:u w:val="single"/>
+          <w:lang w:val="es-ES"/>
+        </w:rPr>
+        <w:t>TO.</w:t>
+      </w:r>
+      <w:r>
+        <w:rPr>
+          <w:lang w:val="es-ES"/>
+        </w:rPr>
+        <w:t xml:space="preserve"> Inicio del bloque para</w:t>
+      </w:r>
+    </w:p>
+    <w:p>
+      <w:pPr>
+        <w:pStyle w:val="Prrafodelista"/>
+        <w:numPr>
+          <w:ilvl w:val="0"/>
+          <w:numId w:val="30"/>
+        </w:numPr>
+        <w:rPr>
+          <w:lang w:val="es-ES"/>
+        </w:rPr>
+      </w:pPr>
+      <w:r>
+        <w:rPr>
+          <w:u w:val="single"/>
+          <w:lang w:val="es-ES"/>
+        </w:rPr>
+        <w:t>DO.</w:t>
+      </w:r>
+      <w:r>
+        <w:rPr>
+          <w:lang w:val="es-ES"/>
+        </w:rPr>
+        <w:t xml:space="preserve"> Final del bloque para</w:t>
+      </w:r>
+    </w:p>
+    <w:p>
+      <w:pPr>
+        <w:pStyle w:val="Prrafodelista"/>
+        <w:numPr>
+          <w:ilvl w:val="0"/>
+          <w:numId w:val="30"/>
+        </w:numPr>
+        <w:rPr>
+          <w:lang w:val="es-ES"/>
+        </w:rPr>
+      </w:pPr>
+      <w:r>
+        <w:rPr>
+          <w:u w:val="single"/>
+          <w:lang w:val="es-ES"/>
+        </w:rPr>
+        <w:t>WHILE.</w:t>
+      </w:r>
+      <w:r>
+        <w:rPr>
+          <w:lang w:val="es-ES"/>
+        </w:rPr>
+        <w:t xml:space="preserve"> Estructura de control mientras</w:t>
+      </w:r>
+    </w:p>
+    <w:p>
+      <w:pPr>
+        <w:pStyle w:val="Prrafodelista"/>
+        <w:numPr>
+          <w:ilvl w:val="0"/>
+          <w:numId w:val="30"/>
+        </w:numPr>
+        <w:rPr>
+          <w:lang w:val="es-ES"/>
+        </w:rPr>
+      </w:pPr>
+      <w:r>
+        <w:rPr>
+          <w:u w:val="single"/>
+          <w:lang w:val="es-ES"/>
+        </w:rPr>
+        <w:t>IF.</w:t>
+      </w:r>
+      <w:r>
+        <w:rPr>
+          <w:lang w:val="es-ES"/>
+        </w:rPr>
+        <w:t xml:space="preserve"> Estructura de control si</w:t>
+      </w:r>
+    </w:p>
+    <w:p>
+      <w:pPr>
+        <w:pStyle w:val="Prrafodelista"/>
+        <w:numPr>
+          <w:ilvl w:val="0"/>
+          <w:numId w:val="30"/>
+        </w:numPr>
+        <w:rPr>
+          <w:lang w:val="es-ES"/>
+        </w:rPr>
+      </w:pPr>
+      <w:r>
+        <w:rPr>
+          <w:u w:val="single"/>
+          <w:lang w:val="es-ES"/>
+        </w:rPr>
+        <w:t>THEN.</w:t>
+      </w:r>
+      <w:r>
+        <w:rPr>
+          <w:lang w:val="es-ES"/>
+        </w:rPr>
+        <w:t xml:space="preserve"> Inicio del bloque si</w:t>
+      </w:r>
+    </w:p>
+    <w:p>
+      <w:pPr>
+        <w:pStyle w:val="Prrafodelista"/>
+        <w:numPr>
+          <w:ilvl w:val="0"/>
+          <w:numId w:val="30"/>
+        </w:numPr>
+        <w:rPr>
+          <w:lang w:val="es-ES"/>
+        </w:rPr>
+      </w:pPr>
+      <w:r>
+        <w:rPr>
+          <w:u w:val="single"/>
+          <w:lang w:val="es-ES"/>
+        </w:rPr>
+        <w:t>ELSE.</w:t>
+      </w:r>
+      <w:r>
+        <w:rPr>
+          <w:lang w:val="es-ES"/>
+        </w:rPr>
+        <w:t xml:space="preserve"> Inicio del bloque sino</w:t>
+      </w:r>
+    </w:p>
+    <w:p>
+      <w:pPr>
+        <w:pStyle w:val="Prrafodelista"/>
+        <w:numPr>
+          <w:ilvl w:val="0"/>
+          <w:numId w:val="30"/>
+        </w:numPr>
+        <w:rPr>
+          <w:lang w:val="es-ES"/>
+        </w:rPr>
+      </w:pPr>
+      <w:r>
+        <w:rPr>
+          <w:u w:val="single"/>
+          <w:lang w:val="es-ES"/>
+        </w:rPr>
+        <w:t>ELIF.</w:t>
+      </w:r>
+      <w:r>
+        <w:rPr>
+          <w:lang w:val="es-ES"/>
+        </w:rPr>
+        <w:t xml:space="preserve"> Final del bloque si</w:t>
+      </w:r>
+    </w:p>
+    <w:p>
+      <w:pPr>
+        <w:pStyle w:val="Prrafodelista"/>
+        <w:numPr>
+          <w:ilvl w:val="0"/>
+          <w:numId w:val="30"/>
+        </w:numPr>
+        <w:rPr>
+          <w:lang w:val="es-ES"/>
+        </w:rPr>
+      </w:pPr>
+      <w:r>
+        <w:rPr>
+          <w:u w:val="single"/>
+          <w:lang w:val="es-ES"/>
+        </w:rPr>
+        <w:t>PUNCO.</w:t>
+      </w:r>
+      <w:r>
+        <w:rPr>
+          <w:lang w:val="es-ES"/>
+        </w:rPr>
+        <w:t xml:space="preserve"> Punto y coma</w:t>
+      </w:r>
+    </w:p>
+    <w:p>
+      <w:pPr>
+        <w:pStyle w:val="Prrafodelista"/>
+        <w:numPr>
+          <w:ilvl w:val="0"/>
+          <w:numId w:val="30"/>
+        </w:numPr>
+        <w:rPr>
+          <w:lang w:val="es-ES"/>
+        </w:rPr>
+      </w:pPr>
+      <w:r>
+        <w:rPr>
+          <w:u w:val="single"/>
+          <w:lang w:val="es-ES"/>
+        </w:rPr>
+        <w:t>FUNCION.</w:t>
+      </w:r>
+      <w:r>
+        <w:rPr>
+          <w:lang w:val="es-ES"/>
+        </w:rPr>
+        <w:t xml:space="preserve"> Denotación de declaración de función</w:t>
+      </w:r>
+    </w:p>
+    <w:p>
+      <w:pPr>
+        <w:pStyle w:val="Prrafodelista"/>
+        <w:numPr>
+          <w:ilvl w:val="0"/>
+          <w:numId w:val="30"/>
+        </w:numPr>
+        <w:rPr>
+          <w:lang w:val="es-ES"/>
+        </w:rPr>
+      </w:pPr>
+      <w:r>
+        <w:rPr>
+          <w:u w:val="single"/>
+          <w:lang w:val="es-ES"/>
+        </w:rPr>
+        <w:t>BEGIN.</w:t>
+      </w:r>
+      <w:r>
+        <w:rPr>
+          <w:lang w:val="es-ES"/>
+        </w:rPr>
+        <w:t xml:space="preserve"> Inicio de bloque</w:t>
+      </w:r>
+    </w:p>
+    <w:p>
+      <w:pPr>
+        <w:pStyle w:val="Prrafodelista"/>
+        <w:numPr>
+          <w:ilvl w:val="0"/>
+          <w:numId w:val="30"/>
+        </w:numPr>
+        <w:rPr>
+          <w:lang w:val="es-ES"/>
+        </w:rPr>
+      </w:pPr>
+      <w:r>
+        <w:rPr>
+          <w:u w:val="single"/>
+          <w:lang w:val="es-ES"/>
+        </w:rPr>
+        <w:t>END.</w:t>
+      </w:r>
+      <w:r>
+        <w:rPr>
+          <w:lang w:val="es-ES"/>
+        </w:rPr>
+        <w:t xml:space="preserve"> Final de bloque</w:t>
+      </w:r>
+    </w:p>
+    <w:p>
+      <w:pPr>
+        <w:pStyle w:val="Prrafodelista"/>
+        <w:numPr>
+          <w:ilvl w:val="0"/>
+          <w:numId w:val="30"/>
+        </w:numPr>
+        <w:rPr>
+          <w:lang w:val="es-ES"/>
+        </w:rPr>
+      </w:pPr>
+      <w:r>
+        <w:rPr>
+          <w:u w:val="single"/>
+          <w:lang w:val="es-ES"/>
+        </w:rPr>
+        <w:t>VAR.</w:t>
+      </w:r>
+      <w:r>
+        <w:rPr>
+          <w:lang w:val="es-ES"/>
+        </w:rPr>
+        <w:t xml:space="preserve"> Variables</w:t>
+      </w:r>
+    </w:p>
+    <w:p>
+      <w:pPr>
+        <w:pStyle w:val="Prrafodelista"/>
+        <w:numPr>
+          <w:ilvl w:val="0"/>
+          <w:numId w:val="30"/>
+        </w:numPr>
+        <w:rPr>
+          <w:lang w:val="es-ES"/>
+        </w:rPr>
+      </w:pPr>
+      <w:r>
+        <w:rPr>
+          <w:u w:val="single"/>
+          <w:lang w:val="es-ES"/>
+        </w:rPr>
+        <w:t>PROGRAM.</w:t>
+      </w:r>
+      <w:r>
+        <w:rPr>
+          <w:lang w:val="es-ES"/>
+        </w:rPr>
+        <w:t xml:space="preserve"> Denotación de declaración de programa</w:t>
+      </w:r>
+    </w:p>
+    <w:p>
+      <w:pPr>
+        <w:pStyle w:val="Prrafodelista"/>
+        <w:numPr>
+          <w:ilvl w:val="0"/>
+          <w:numId w:val="30"/>
+        </w:numPr>
+        <w:rPr>
+          <w:lang w:val="es-ES"/>
+        </w:rPr>
+      </w:pPr>
+      <w:r>
+        <w:rPr>
+          <w:u w:val="single"/>
+          <w:lang w:val="es-ES"/>
+        </w:rPr>
+        <w:t>PUN.</w:t>
+      </w:r>
+      <w:r>
+        <w:rPr>
+          <w:lang w:val="es-ES"/>
+        </w:rPr>
+        <w:t xml:space="preserve"> Punto</w:t>
+      </w:r>
+    </w:p>
+    <w:p>
+      <w:pPr>
+        <w:pStyle w:val="Prrafodelista"/>
+        <w:numPr>
+          <w:ilvl w:val="0"/>
+          <w:numId w:val="30"/>
+        </w:numPr>
+        <w:rPr>
+          <w:lang w:val="es-ES"/>
+        </w:rPr>
+      </w:pPr>
+      <w:r>
+        <w:rPr>
+          <w:u w:val="single"/>
+          <w:lang w:val="es-ES"/>
+        </w:rPr>
+        <w:t>PUN2.</w:t>
+      </w:r>
+      <w:r>
+        <w:rPr>
+          <w:lang w:val="es-ES"/>
+        </w:rPr>
+        <w:t xml:space="preserve"> Dos puntos</w:t>
+      </w:r>
+    </w:p>
+    <w:p>
+      <w:pPr>
+        <w:pStyle w:val="Prrafodelista"/>
+        <w:numPr>
+          <w:ilvl w:val="0"/>
+          <w:numId w:val="30"/>
+        </w:numPr>
+        <w:rPr>
+          <w:lang w:val="es-ES"/>
+        </w:rPr>
+      </w:pPr>
+      <w:r>
+        <w:rPr>
+          <w:u w:val="single"/>
+          <w:lang w:val="es-ES"/>
+        </w:rPr>
+        <w:t>CORA.</w:t>
+      </w:r>
+      <w:r>
+        <w:rPr>
+          <w:lang w:val="es-ES"/>
+        </w:rPr>
+        <w:t xml:space="preserve"> Corchete abierto</w:t>
+      </w:r>
+    </w:p>
+    <w:p>
+      <w:pPr>
+        <w:pStyle w:val="Prrafodelista"/>
+        <w:numPr>
+          <w:ilvl w:val="0"/>
+          <w:numId w:val="30"/>
+        </w:numPr>
+        <w:rPr>
+          <w:lang w:val="es-ES"/>
+        </w:rPr>
+      </w:pPr>
+      <w:r>
+        <w:rPr>
+          <w:u w:val="single"/>
+          <w:lang w:val="es-ES"/>
+        </w:rPr>
+        <w:t>CORC.</w:t>
+      </w:r>
+      <w:r>
+        <w:rPr>
+          <w:lang w:val="es-ES"/>
+        </w:rPr>
+        <w:t xml:space="preserve"> Corchete cerrado</w:t>
+      </w:r>
+      <w:bookmarkStart w:id="4" w:name="_GoBack"/>
+      <w:bookmarkEnd w:id="4"/>
     </w:p>
     <w:sectPr>
       <w:headerReference w:type="default" r:id="rId15"/>
@@ -9116,6 +9857,119 @@
     </w:lvl>
   </w:abstractNum>
   <w:abstractNum w:abstractNumId="12">
+    <w:nsid w:val="3C3C02B1"/>
+    <w:multiLevelType w:val="hybridMultilevel"/>
+    <w:tmpl w:val="BDE2FE2E"/>
+    <w:lvl w:ilvl="0" w:tplc="0C0A0001">
+      <w:start w:val="1"/>
+      <w:numFmt w:val="bullet"/>
+      <w:lvlText w:val=""/>
+      <w:lvlJc w:val="left"/>
+      <w:pPr>
+        <w:ind w:left="1428" w:hanging="360"/>
+      </w:pPr>
+      <w:rPr>
+        <w:rFonts w:ascii="Symbol" w:hAnsi="Symbol" w:hint="default"/>
+      </w:rPr>
+    </w:lvl>
+    <w:lvl w:ilvl="1" w:tplc="0C0A0003" w:tentative="1">
+      <w:start w:val="1"/>
+      <w:numFmt w:val="bullet"/>
+      <w:lvlText w:val="o"/>
+      <w:lvlJc w:val="left"/>
+      <w:pPr>
+        <w:ind w:left="2148" w:hanging="360"/>
+      </w:pPr>
+      <w:rPr>
+        <w:rFonts w:ascii="Courier New" w:hAnsi="Courier New" w:cs="Courier New" w:hint="default"/>
+      </w:rPr>
+    </w:lvl>
+    <w:lvl w:ilvl="2" w:tplc="0C0A0005" w:tentative="1">
+      <w:start w:val="1"/>
+      <w:numFmt w:val="bullet"/>
+      <w:lvlText w:val=""/>
+      <w:lvlJc w:val="left"/>
+      <w:pPr>
+        <w:ind w:left="2868" w:hanging="360"/>
+      </w:pPr>
+      <w:rPr>
+        <w:rFonts w:ascii="Wingdings" w:hAnsi="Wingdings" w:hint="default"/>
+      </w:rPr>
+    </w:lvl>
+    <w:lvl w:ilvl="3" w:tplc="0C0A0001" w:tentative="1">
+      <w:start w:val="1"/>
+      <w:numFmt w:val="bullet"/>
+      <w:lvlText w:val=""/>
+      <w:lvlJc w:val="left"/>
+      <w:pPr>
+        <w:ind w:left="3588" w:hanging="360"/>
+      </w:pPr>
+      <w:rPr>
+        <w:rFonts w:ascii="Symbol" w:hAnsi="Symbol" w:hint="default"/>
+      </w:rPr>
+    </w:lvl>
+    <w:lvl w:ilvl="4" w:tplc="0C0A0003" w:tentative="1">
+      <w:start w:val="1"/>
+      <w:numFmt w:val="bullet"/>
+      <w:lvlText w:val="o"/>
+      <w:lvlJc w:val="left"/>
+      <w:pPr>
+        <w:ind w:left="4308" w:hanging="360"/>
+      </w:pPr>
+      <w:rPr>
+        <w:rFonts w:ascii="Courier New" w:hAnsi="Courier New" w:cs="Courier New" w:hint="default"/>
+      </w:rPr>
+    </w:lvl>
+    <w:lvl w:ilvl="5" w:tplc="0C0A0005" w:tentative="1">
+      <w:start w:val="1"/>
+      <w:numFmt w:val="bullet"/>
+      <w:lvlText w:val=""/>
+      <w:lvlJc w:val="left"/>
+      <w:pPr>
+        <w:ind w:left="5028" w:hanging="360"/>
+      </w:pPr>
+      <w:rPr>
+        <w:rFonts w:ascii="Wingdings" w:hAnsi="Wingdings" w:hint="default"/>
+      </w:rPr>
+    </w:lvl>
+    <w:lvl w:ilvl="6" w:tplc="0C0A0001" w:tentative="1">
+      <w:start w:val="1"/>
+      <w:numFmt w:val="bullet"/>
+      <w:lvlText w:val=""/>
+      <w:lvlJc w:val="left"/>
+      <w:pPr>
+        <w:ind w:left="5748" w:hanging="360"/>
+      </w:pPr>
+      <w:rPr>
+        <w:rFonts w:ascii="Symbol" w:hAnsi="Symbol" w:hint="default"/>
+      </w:rPr>
+    </w:lvl>
+    <w:lvl w:ilvl="7" w:tplc="0C0A0003" w:tentative="1">
+      <w:start w:val="1"/>
+      <w:numFmt w:val="bullet"/>
+      <w:lvlText w:val="o"/>
+      <w:lvlJc w:val="left"/>
+      <w:pPr>
+        <w:ind w:left="6468" w:hanging="360"/>
+      </w:pPr>
+      <w:rPr>
+        <w:rFonts w:ascii="Courier New" w:hAnsi="Courier New" w:cs="Courier New" w:hint="default"/>
+      </w:rPr>
+    </w:lvl>
+    <w:lvl w:ilvl="8" w:tplc="0C0A0005" w:tentative="1">
+      <w:start w:val="1"/>
+      <w:numFmt w:val="bullet"/>
+      <w:lvlText w:val=""/>
+      <w:lvlJc w:val="left"/>
+      <w:pPr>
+        <w:ind w:left="7188" w:hanging="360"/>
+      </w:pPr>
+      <w:rPr>
+        <w:rFonts w:ascii="Wingdings" w:hAnsi="Wingdings" w:hint="default"/>
+      </w:rPr>
+    </w:lvl>
+  </w:abstractNum>
+  <w:abstractNum w:abstractNumId="13">
     <w:nsid w:val="3FBE0B86"/>
     <w:multiLevelType w:val="hybridMultilevel"/>
     <w:tmpl w:val="937680B6"/>
@@ -9228,7 +10082,7 @@
       </w:rPr>
     </w:lvl>
   </w:abstractNum>
-  <w:abstractNum w:abstractNumId="13">
+  <w:abstractNum w:abstractNumId="14">
     <w:nsid w:val="46BB44CB"/>
     <w:multiLevelType w:val="hybridMultilevel"/>
     <w:tmpl w:val="E6E80252"/>
@@ -9341,7 +10195,7 @@
       </w:rPr>
     </w:lvl>
   </w:abstractNum>
-  <w:abstractNum w:abstractNumId="14">
+  <w:abstractNum w:abstractNumId="15">
     <w:nsid w:val="4DFA3314"/>
     <w:multiLevelType w:val="hybridMultilevel"/>
     <w:tmpl w:val="FF5643AC"/>
@@ -9454,7 +10308,7 @@
       </w:rPr>
     </w:lvl>
   </w:abstractNum>
-  <w:abstractNum w:abstractNumId="15">
+  <w:abstractNum w:abstractNumId="16">
     <w:nsid w:val="4E1D6537"/>
     <w:multiLevelType w:val="hybridMultilevel"/>
     <w:tmpl w:val="99D650F6"/>
@@ -9567,7 +10421,7 @@
       </w:rPr>
     </w:lvl>
   </w:abstractNum>
-  <w:abstractNum w:abstractNumId="16">
+  <w:abstractNum w:abstractNumId="17">
     <w:nsid w:val="52B95298"/>
     <w:multiLevelType w:val="hybridMultilevel"/>
     <w:tmpl w:val="A094CF32"/>
@@ -9680,7 +10534,7 @@
       </w:rPr>
     </w:lvl>
   </w:abstractNum>
-  <w:abstractNum w:abstractNumId="17">
+  <w:abstractNum w:abstractNumId="18">
     <w:nsid w:val="53D42EDC"/>
     <w:multiLevelType w:val="hybridMultilevel"/>
     <w:tmpl w:val="D1C86598"/>
@@ -9793,7 +10647,7 @@
       </w:rPr>
     </w:lvl>
   </w:abstractNum>
-  <w:abstractNum w:abstractNumId="18">
+  <w:abstractNum w:abstractNumId="19">
     <w:nsid w:val="545C0655"/>
     <w:multiLevelType w:val="hybridMultilevel"/>
     <w:tmpl w:val="F29A9020"/>
@@ -9906,7 +10760,7 @@
       </w:rPr>
     </w:lvl>
   </w:abstractNum>
-  <w:abstractNum w:abstractNumId="19">
+  <w:abstractNum w:abstractNumId="20">
     <w:nsid w:val="54644C19"/>
     <w:multiLevelType w:val="hybridMultilevel"/>
     <w:tmpl w:val="378436EC"/>
@@ -10019,7 +10873,7 @@
       </w:rPr>
     </w:lvl>
   </w:abstractNum>
-  <w:abstractNum w:abstractNumId="20">
+  <w:abstractNum w:abstractNumId="21">
     <w:nsid w:val="55E62AB5"/>
     <w:multiLevelType w:val="hybridMultilevel"/>
     <w:tmpl w:val="36A25F7A"/>
@@ -10105,7 +10959,7 @@
       </w:pPr>
     </w:lvl>
   </w:abstractNum>
-  <w:abstractNum w:abstractNumId="21">
+  <w:abstractNum w:abstractNumId="22">
     <w:nsid w:val="5CA8647D"/>
     <w:multiLevelType w:val="hybridMultilevel"/>
     <w:tmpl w:val="A858CA4C"/>
@@ -10218,7 +11072,7 @@
       </w:rPr>
     </w:lvl>
   </w:abstractNum>
-  <w:abstractNum w:abstractNumId="22">
+  <w:abstractNum w:abstractNumId="23">
     <w:nsid w:val="5EA70151"/>
     <w:multiLevelType w:val="hybridMultilevel"/>
     <w:tmpl w:val="63227A9E"/>
@@ -10304,7 +11158,7 @@
       </w:pPr>
     </w:lvl>
   </w:abstractNum>
-  <w:abstractNum w:abstractNumId="23">
+  <w:abstractNum w:abstractNumId="24">
     <w:nsid w:val="64F60A71"/>
     <w:multiLevelType w:val="hybridMultilevel"/>
     <w:tmpl w:val="A740D6C8"/>
@@ -10417,7 +11271,7 @@
       </w:rPr>
     </w:lvl>
   </w:abstractNum>
-  <w:abstractNum w:abstractNumId="24">
+  <w:abstractNum w:abstractNumId="25">
     <w:nsid w:val="69F10BB4"/>
     <w:multiLevelType w:val="hybridMultilevel"/>
     <w:tmpl w:val="2E5E3BF0"/>
@@ -10503,7 +11357,7 @@
       </w:pPr>
     </w:lvl>
   </w:abstractNum>
-  <w:abstractNum w:abstractNumId="25">
+  <w:abstractNum w:abstractNumId="26">
     <w:nsid w:val="6F2F39F0"/>
     <w:multiLevelType w:val="hybridMultilevel"/>
     <w:tmpl w:val="CC5452A6"/>
@@ -10616,7 +11470,7 @@
       </w:rPr>
     </w:lvl>
   </w:abstractNum>
-  <w:abstractNum w:abstractNumId="26">
+  <w:abstractNum w:abstractNumId="27">
     <w:nsid w:val="73071871"/>
     <w:multiLevelType w:val="hybridMultilevel"/>
     <w:tmpl w:val="C542E95A"/>
@@ -10702,7 +11556,7 @@
       </w:pPr>
     </w:lvl>
   </w:abstractNum>
-  <w:abstractNum w:abstractNumId="27">
+  <w:abstractNum w:abstractNumId="28">
     <w:nsid w:val="7BE9799F"/>
     <w:multiLevelType w:val="hybridMultilevel"/>
     <w:tmpl w:val="3F6473E8"/>
@@ -10788,7 +11642,7 @@
       </w:pPr>
     </w:lvl>
   </w:abstractNum>
-  <w:abstractNum w:abstractNumId="28">
+  <w:abstractNum w:abstractNumId="29">
     <w:nsid w:val="7F1A5D7C"/>
     <w:multiLevelType w:val="hybridMultilevel"/>
     <w:tmpl w:val="5BF8D578"/>
@@ -10920,10 +11774,10 @@
     <w:abstractNumId w:val="9"/>
   </w:num>
   <w:num w:numId="7">
-    <w:abstractNumId w:val="25"/>
+    <w:abstractNumId w:val="26"/>
   </w:num>
   <w:num w:numId="8">
-    <w:abstractNumId w:val="12"/>
+    <w:abstractNumId w:val="13"/>
   </w:num>
   <w:num w:numId="9">
     <w:abstractNumId w:val="8"/>
@@ -10932,10 +11786,10 @@
     <w:abstractNumId w:val="7"/>
   </w:num>
   <w:num w:numId="11">
-    <w:abstractNumId w:val="15"/>
+    <w:abstractNumId w:val="16"/>
   </w:num>
   <w:num w:numId="12">
-    <w:abstractNumId w:val="23"/>
+    <w:abstractNumId w:val="24"/>
   </w:num>
   <w:num w:numId="13">
     <w:abstractNumId w:val="6"/>
@@ -10944,16 +11798,16 @@
     <w:abstractNumId w:val="5"/>
   </w:num>
   <w:num w:numId="15">
-    <w:abstractNumId w:val="16"/>
+    <w:abstractNumId w:val="17"/>
   </w:num>
   <w:num w:numId="16">
-    <w:abstractNumId w:val="19"/>
+    <w:abstractNumId w:val="20"/>
   </w:num>
   <w:num w:numId="17">
-    <w:abstractNumId w:val="21"/>
+    <w:abstractNumId w:val="22"/>
   </w:num>
   <w:num w:numId="18">
-    <w:abstractNumId w:val="26"/>
+    <w:abstractNumId w:val="27"/>
   </w:num>
   <w:num w:numId="19">
     <w:abstractNumId w:val="3"/>
@@ -10962,31 +11816,34 @@
     <w:abstractNumId w:val="4"/>
   </w:num>
   <w:num w:numId="21">
-    <w:abstractNumId w:val="27"/>
+    <w:abstractNumId w:val="28"/>
   </w:num>
   <w:num w:numId="22">
-    <w:abstractNumId w:val="24"/>
+    <w:abstractNumId w:val="25"/>
   </w:num>
   <w:num w:numId="23">
-    <w:abstractNumId w:val="22"/>
+    <w:abstractNumId w:val="23"/>
   </w:num>
   <w:num w:numId="24">
-    <w:abstractNumId w:val="20"/>
+    <w:abstractNumId w:val="21"/>
   </w:num>
   <w:num w:numId="25">
-    <w:abstractNumId w:val="17"/>
+    <w:abstractNumId w:val="18"/>
   </w:num>
   <w:num w:numId="26">
-    <w:abstractNumId w:val="28"/>
+    <w:abstractNumId w:val="29"/>
   </w:num>
   <w:num w:numId="27">
+    <w:abstractNumId w:val="15"/>
+  </w:num>
+  <w:num w:numId="28">
     <w:abstractNumId w:val="14"/>
   </w:num>
-  <w:num w:numId="28">
-    <w:abstractNumId w:val="13"/>
+  <w:num w:numId="29">
+    <w:abstractNumId w:val="19"/>
   </w:num>
-  <w:num w:numId="29">
-    <w:abstractNumId w:val="18"/>
+  <w:num w:numId="30">
+    <w:abstractNumId w:val="12"/>
   </w:num>
 </w:numbering>
 </file>
@@ -13787,7 +14644,7 @@
 </file>
 
 <file path=customXml/itemProps1.xml><?xml version="1.0" encoding="utf-8"?>
-<ds:datastoreItem xmlns:ds="http://schemas.openxmlformats.org/officeDocument/2006/customXml" ds:itemID="{203946D0-2BD8-4F1D-8E0E-26A2687019BA}">
+<ds:datastoreItem xmlns:ds="http://schemas.openxmlformats.org/officeDocument/2006/customXml" ds:itemID="{ED570BE5-93CD-4DC3-B9A1-40306DFCA17F}">
   <ds:schemaRefs>
     <ds:schemaRef ds:uri="http://schemas.openxmlformats.org/officeDocument/2006/bibliography"/>
   </ds:schemaRefs>

</xml_diff>